<commit_message>
---scrum = mojgan = wednesday after noon(oct 4,2017) ---UI of two tabs(Employee and payment information) ---new proposal word file(summary)
</commit_message>
<xml_diff>
--- a/Proposal (1 page).docx
+++ b/Proposal (1 page).docx
@@ -15,8 +15,6 @@
           <w:shd w:val="clear" w:color="auto" w:fill="FFFFFF"/>
         </w:rPr>
       </w:pPr>
-      <w:bookmarkStart w:id="0" w:name="_GoBack"/>
-      <w:bookmarkEnd w:id="0"/>
       <w:r>
         <w:rPr>
           <w:rStyle w:val="Strong"/>
@@ -101,11 +99,13 @@
         <w:rPr>
           <w:rFonts w:ascii="Segoe UI" w:hAnsi="Segoe UI" w:cs="Segoe UI"/>
           <w:color w:val="111111"/>
-          <w:sz w:val="21"/>
+          <w:sz w:val="6"/>
           <w:szCs w:val="21"/>
           <w:shd w:val="clear" w:color="auto" w:fill="FFFFFF"/>
         </w:rPr>
       </w:pPr>
+      <w:bookmarkStart w:id="0" w:name="_GoBack"/>
+      <w:bookmarkEnd w:id="0"/>
     </w:p>
     <w:p>
       <w:pPr>
@@ -838,9 +838,229 @@
         <w:t>.</w:t>
       </w:r>
     </w:p>
+    <w:p>
+      <w:pPr>
+        <w:rPr>
+          <w:rFonts w:ascii="Segoe UI" w:eastAsia="Times New Roman" w:hAnsi="Segoe UI" w:cs="Segoe UI"/>
+          <w:color w:val="111111"/>
+          <w:sz w:val="21"/>
+          <w:szCs w:val="21"/>
+        </w:rPr>
+      </w:pPr>
+      <w:r>
+        <w:rPr>
+          <w:rFonts w:ascii="Segoe UI" w:eastAsia="Times New Roman" w:hAnsi="Segoe UI" w:cs="Segoe UI"/>
+          <w:color w:val="111111"/>
+          <w:sz w:val="21"/>
+          <w:szCs w:val="21"/>
+        </w:rPr>
+        <w:br w:type="page"/>
+      </w:r>
+    </w:p>
+    <w:p>
+      <w:pPr>
+        <w:shd w:val="clear" w:color="auto" w:fill="FFFFFF"/>
+        <w:spacing w:before="100" w:beforeAutospacing="1" w:after="100" w:afterAutospacing="1" w:line="240" w:lineRule="auto"/>
+        <w:rPr>
+          <w:rFonts w:ascii="Segoe UI" w:eastAsia="Times New Roman" w:hAnsi="Segoe UI" w:cs="Segoe UI"/>
+          <w:color w:val="111111"/>
+          <w:sz w:val="21"/>
+          <w:szCs w:val="21"/>
+        </w:rPr>
+      </w:pPr>
+      <w:r>
+        <w:rPr>
+          <w:rFonts w:ascii="Segoe UI" w:eastAsia="Times New Roman" w:hAnsi="Segoe UI" w:cs="Segoe UI"/>
+          <w:color w:val="111111"/>
+          <w:sz w:val="21"/>
+          <w:szCs w:val="21"/>
+        </w:rPr>
+        <w:lastRenderedPageBreak/>
+        <w:t xml:space="preserve">First </w:t>
+      </w:r>
+      <w:proofErr w:type="gramStart"/>
+      <w:r>
+        <w:rPr>
+          <w:rFonts w:ascii="Segoe UI" w:eastAsia="Times New Roman" w:hAnsi="Segoe UI" w:cs="Segoe UI"/>
+          <w:color w:val="111111"/>
+          <w:sz w:val="21"/>
+          <w:szCs w:val="21"/>
+        </w:rPr>
+        <w:t>Tab :</w:t>
+      </w:r>
+      <w:proofErr w:type="gramEnd"/>
+      <w:r>
+        <w:rPr>
+          <w:rFonts w:ascii="Segoe UI" w:eastAsia="Times New Roman" w:hAnsi="Segoe UI" w:cs="Segoe UI"/>
+          <w:color w:val="111111"/>
+          <w:sz w:val="21"/>
+          <w:szCs w:val="21"/>
+        </w:rPr>
+        <w:t xml:space="preserve"> Employee Information </w:t>
+      </w:r>
+    </w:p>
+    <w:p>
+      <w:pPr>
+        <w:shd w:val="clear" w:color="auto" w:fill="FFFFFF"/>
+        <w:spacing w:before="100" w:beforeAutospacing="1" w:after="100" w:afterAutospacing="1" w:line="240" w:lineRule="auto"/>
+        <w:rPr>
+          <w:rFonts w:ascii="Segoe UI" w:eastAsia="Times New Roman" w:hAnsi="Segoe UI" w:cs="Segoe UI"/>
+          <w:color w:val="111111"/>
+          <w:sz w:val="21"/>
+          <w:szCs w:val="21"/>
+        </w:rPr>
+      </w:pPr>
+      <w:r>
+        <w:rPr>
+          <w:noProof/>
+        </w:rPr>
+        <w:drawing>
+          <wp:inline distT="0" distB="0" distL="0" distR="0" wp14:anchorId="4EADA346" wp14:editId="2062F996">
+            <wp:extent cx="4864100" cy="3645116"/>
+            <wp:effectExtent l="0" t="0" r="0" b="0"/>
+            <wp:docPr id="1" name="Picture 1"/>
+            <wp:cNvGraphicFramePr>
+              <a:graphicFrameLocks xmlns:a="http://schemas.openxmlformats.org/drawingml/2006/main" noChangeAspect="1"/>
+            </wp:cNvGraphicFramePr>
+            <a:graphic xmlns:a="http://schemas.openxmlformats.org/drawingml/2006/main">
+              <a:graphicData uri="http://schemas.openxmlformats.org/drawingml/2006/picture">
+                <pic:pic xmlns:pic="http://schemas.openxmlformats.org/drawingml/2006/picture">
+                  <pic:nvPicPr>
+                    <pic:cNvPr id="1" name=""/>
+                    <pic:cNvPicPr/>
+                  </pic:nvPicPr>
+                  <pic:blipFill rotWithShape="1">
+                    <a:blip r:embed="rId6"/>
+                    <a:srcRect l="18910" t="13106" r="37179" b="28395"/>
+                    <a:stretch/>
+                  </pic:blipFill>
+                  <pic:spPr bwMode="auto">
+                    <a:xfrm>
+                      <a:off x="0" y="0"/>
+                      <a:ext cx="4871465" cy="3650635"/>
+                    </a:xfrm>
+                    <a:prstGeom prst="rect">
+                      <a:avLst/>
+                    </a:prstGeom>
+                    <a:ln>
+                      <a:noFill/>
+                    </a:ln>
+                    <a:extLst>
+                      <a:ext uri="{53640926-AAD7-44D8-BBD7-CCE9431645EC}">
+                        <a14:shadowObscured xmlns:a14="http://schemas.microsoft.com/office/drawing/2010/main"/>
+                      </a:ext>
+                    </a:extLst>
+                  </pic:spPr>
+                </pic:pic>
+              </a:graphicData>
+            </a:graphic>
+          </wp:inline>
+        </w:drawing>
+      </w:r>
+    </w:p>
+    <w:p>
+      <w:pPr>
+        <w:shd w:val="clear" w:color="auto" w:fill="FFFFFF"/>
+        <w:spacing w:before="100" w:beforeAutospacing="1" w:after="100" w:afterAutospacing="1" w:line="240" w:lineRule="auto"/>
+        <w:rPr>
+          <w:rFonts w:ascii="Segoe UI" w:eastAsia="Times New Roman" w:hAnsi="Segoe UI" w:cs="Segoe UI"/>
+          <w:color w:val="111111"/>
+          <w:sz w:val="21"/>
+          <w:szCs w:val="21"/>
+        </w:rPr>
+      </w:pPr>
+      <w:r>
+        <w:rPr>
+          <w:rFonts w:ascii="Segoe UI" w:eastAsia="Times New Roman" w:hAnsi="Segoe UI" w:cs="Segoe UI"/>
+          <w:color w:val="111111"/>
+          <w:sz w:val="21"/>
+          <w:szCs w:val="21"/>
+        </w:rPr>
+        <w:t xml:space="preserve">Second </w:t>
+      </w:r>
+      <w:proofErr w:type="gramStart"/>
+      <w:r>
+        <w:rPr>
+          <w:rFonts w:ascii="Segoe UI" w:eastAsia="Times New Roman" w:hAnsi="Segoe UI" w:cs="Segoe UI"/>
+          <w:color w:val="111111"/>
+          <w:sz w:val="21"/>
+          <w:szCs w:val="21"/>
+        </w:rPr>
+        <w:t>Tab :</w:t>
+      </w:r>
+      <w:proofErr w:type="gramEnd"/>
+      <w:r>
+        <w:rPr>
+          <w:rFonts w:ascii="Segoe UI" w:eastAsia="Times New Roman" w:hAnsi="Segoe UI" w:cs="Segoe UI"/>
+          <w:color w:val="111111"/>
+          <w:sz w:val="21"/>
+          <w:szCs w:val="21"/>
+        </w:rPr>
+        <w:t xml:space="preserve"> Payment</w:t>
+      </w:r>
+    </w:p>
+    <w:p>
+      <w:pPr>
+        <w:shd w:val="clear" w:color="auto" w:fill="FFFFFF"/>
+        <w:spacing w:before="100" w:beforeAutospacing="1" w:after="100" w:afterAutospacing="1" w:line="240" w:lineRule="auto"/>
+        <w:rPr>
+          <w:rFonts w:ascii="Segoe UI" w:eastAsia="Times New Roman" w:hAnsi="Segoe UI" w:cs="Segoe UI"/>
+          <w:color w:val="111111"/>
+          <w:sz w:val="21"/>
+          <w:szCs w:val="21"/>
+        </w:rPr>
+      </w:pPr>
+      <w:r>
+        <w:rPr>
+          <w:noProof/>
+        </w:rPr>
+        <w:drawing>
+          <wp:inline distT="0" distB="0" distL="0" distR="0" wp14:anchorId="22DBAA47" wp14:editId="15C8459A">
+            <wp:extent cx="4895850" cy="3662910"/>
+            <wp:effectExtent l="0" t="0" r="0" b="0"/>
+            <wp:docPr id="2" name="Picture 2"/>
+            <wp:cNvGraphicFramePr>
+              <a:graphicFrameLocks xmlns:a="http://schemas.openxmlformats.org/drawingml/2006/main" noChangeAspect="1"/>
+            </wp:cNvGraphicFramePr>
+            <a:graphic xmlns:a="http://schemas.openxmlformats.org/drawingml/2006/main">
+              <a:graphicData uri="http://schemas.openxmlformats.org/drawingml/2006/picture">
+                <pic:pic xmlns:pic="http://schemas.openxmlformats.org/drawingml/2006/picture">
+                  <pic:nvPicPr>
+                    <pic:cNvPr id="1" name=""/>
+                    <pic:cNvPicPr/>
+                  </pic:nvPicPr>
+                  <pic:blipFill rotWithShape="1">
+                    <a:blip r:embed="rId7"/>
+                    <a:srcRect l="19018" t="13486" r="37286" b="28395"/>
+                    <a:stretch/>
+                  </pic:blipFill>
+                  <pic:spPr bwMode="auto">
+                    <a:xfrm>
+                      <a:off x="0" y="0"/>
+                      <a:ext cx="4902281" cy="3667721"/>
+                    </a:xfrm>
+                    <a:prstGeom prst="rect">
+                      <a:avLst/>
+                    </a:prstGeom>
+                    <a:ln>
+                      <a:noFill/>
+                    </a:ln>
+                    <a:extLst>
+                      <a:ext uri="{53640926-AAD7-44D8-BBD7-CCE9431645EC}">
+                        <a14:shadowObscured xmlns:a14="http://schemas.microsoft.com/office/drawing/2010/main"/>
+                      </a:ext>
+                    </a:extLst>
+                  </pic:spPr>
+                </pic:pic>
+              </a:graphicData>
+            </a:graphic>
+          </wp:inline>
+        </w:drawing>
+      </w:r>
+    </w:p>
     <w:sectPr>
       <w:pgSz w:w="12240" w:h="15840"/>
-      <w:pgMar w:top="1440" w:right="1440" w:bottom="1440" w:left="1440" w:header="720" w:footer="720" w:gutter="0"/>
+      <w:pgMar w:top="360" w:right="1440" w:bottom="1440" w:left="1440" w:header="720" w:footer="720" w:gutter="0"/>
       <w:cols w:space="720"/>
       <w:docGrid w:linePitch="360"/>
     </w:sectPr>
@@ -1935,7 +2155,7 @@
 </file>
 
 <file path=customXml/itemProps1.xml><?xml version="1.0" encoding="utf-8"?>
-<ds:datastoreItem xmlns:ds="http://schemas.openxmlformats.org/officeDocument/2006/customXml" ds:itemID="{5F02D2C3-0856-48A1-A156-67CFCAAEE24E}">
+<ds:datastoreItem xmlns:ds="http://schemas.openxmlformats.org/officeDocument/2006/customXml" ds:itemID="{44683430-BF20-482D-A47D-6CD06F4BF86B}">
   <ds:schemaRefs>
     <ds:schemaRef ds:uri="http://schemas.openxmlformats.org/officeDocument/2006/bibliography"/>
   </ds:schemaRefs>

</xml_diff>